<commit_message>
added all data and images
</commit_message>
<xml_diff>
--- a/COllege Related/paper making/refined_abstract.docx
+++ b/COllege Related/paper making/refined_abstract.docx
@@ -744,98 +744,34 @@
           <w:szCs w:val="20"/>
         </w:rPr>
       </w:pPr>
-      <w:proofErr w:type="spellStart"/>
-      <w:r>
-        <w:rPr>
-          <w:rFonts w:ascii="TimesNewRoman" w:hAnsi="TimesNewRoman" w:cs="TimesNewRoman"/>
-          <w:sz w:val="20"/>
-          <w:szCs w:val="20"/>
-        </w:rPr>
-        <w:t>Syringae</w:t>
-      </w:r>
-      <w:proofErr w:type="spellEnd"/>
-      <w:r>
-        <w:rPr>
-          <w:rFonts w:ascii="TimesNewRoman" w:hAnsi="TimesNewRoman" w:cs="TimesNewRoman"/>
-          <w:sz w:val="20"/>
-          <w:szCs w:val="20"/>
-        </w:rPr>
-        <w:t>”, “</w:t>
-      </w:r>
-      <w:proofErr w:type="spellStart"/>
-      <w:r>
-        <w:rPr>
-          <w:rFonts w:ascii="TimesNewRoman" w:hAnsi="TimesNewRoman" w:cs="TimesNewRoman"/>
-          <w:sz w:val="20"/>
-          <w:szCs w:val="20"/>
-        </w:rPr>
-        <w:t>Phomalingam</w:t>
-      </w:r>
-      <w:proofErr w:type="spellEnd"/>
-      <w:r>
-        <w:rPr>
-          <w:rFonts w:ascii="TimesNewRoman" w:hAnsi="TimesNewRoman" w:cs="TimesNewRoman"/>
-          <w:sz w:val="20"/>
-          <w:szCs w:val="20"/>
-        </w:rPr>
-        <w:t xml:space="preserve">”, “Leptosphaeria </w:t>
-      </w:r>
-      <w:proofErr w:type="spellStart"/>
-      <w:r>
-        <w:rPr>
-          <w:rFonts w:ascii="TimesNewRoman" w:hAnsi="TimesNewRoman" w:cs="TimesNewRoman"/>
-          <w:sz w:val="20"/>
-          <w:szCs w:val="20"/>
-        </w:rPr>
-        <w:t>Maculans</w:t>
-      </w:r>
-      <w:proofErr w:type="spellEnd"/>
-      <w:r>
-        <w:rPr>
-          <w:rFonts w:ascii="TimesNewRoman" w:hAnsi="TimesNewRoman" w:cs="TimesNewRoman"/>
-          <w:sz w:val="20"/>
-          <w:szCs w:val="20"/>
-        </w:rPr>
-        <w:t>”,</w:t>
-      </w:r>
-    </w:p>
-    <w:p>
-      <w:pPr>
-        <w:autoSpaceDE w:val="0"/>
-        <w:autoSpaceDN w:val="0"/>
-        <w:adjustRightInd w:val="0"/>
-        <w:spacing w:after="0" w:line="240" w:lineRule="auto"/>
-        <w:rPr>
-          <w:rFonts w:ascii="TimesNewRoman" w:hAnsi="TimesNewRoman" w:cs="TimesNewRoman"/>
-          <w:sz w:val="20"/>
-          <w:szCs w:val="20"/>
-        </w:rPr>
-      </w:pPr>
-      <w:r>
-        <w:rPr>
-          <w:rFonts w:ascii="TimesNewRoman" w:hAnsi="TimesNewRoman" w:cs="TimesNewRoman"/>
-          <w:sz w:val="20"/>
-          <w:szCs w:val="20"/>
-        </w:rPr>
-        <w:t>“Alternaria-</w:t>
-      </w:r>
-      <w:proofErr w:type="spellStart"/>
-      <w:r>
-        <w:rPr>
-          <w:rFonts w:ascii="TimesNewRoman" w:hAnsi="TimesNewRoman" w:cs="TimesNewRoman"/>
-          <w:sz w:val="20"/>
-          <w:szCs w:val="20"/>
-        </w:rPr>
-        <w:t>Dligst</w:t>
-      </w:r>
-      <w:proofErr w:type="spellEnd"/>
-      <w:r>
-        <w:rPr>
-          <w:rFonts w:ascii="TimesNewRoman" w:hAnsi="TimesNewRoman" w:cs="TimesNewRoman"/>
-          <w:sz w:val="20"/>
-          <w:szCs w:val="20"/>
-        </w:rPr>
-        <w:t>” and “Phytophthora”. the atmosphere</w:t>
+      <w:r>
+        <w:rPr>
+          <w:rFonts w:ascii="TimesNewRoman" w:hAnsi="TimesNewRoman" w:cs="TimesNewRoman"/>
+          <w:sz w:val="20"/>
+          <w:szCs w:val="20"/>
+        </w:rPr>
+        <w:t>Syringae”, “Phomalingam”, “Leptosphaeria Maculans”,</w:t>
+      </w:r>
+    </w:p>
+    <w:p>
+      <w:pPr>
+        <w:autoSpaceDE w:val="0"/>
+        <w:autoSpaceDN w:val="0"/>
+        <w:adjustRightInd w:val="0"/>
+        <w:spacing w:after="0" w:line="240" w:lineRule="auto"/>
+        <w:rPr>
+          <w:rFonts w:ascii="TimesNewRoman" w:hAnsi="TimesNewRoman" w:cs="TimesNewRoman"/>
+          <w:sz w:val="20"/>
+          <w:szCs w:val="20"/>
+        </w:rPr>
+      </w:pPr>
+      <w:r>
+        <w:rPr>
+          <w:rFonts w:ascii="TimesNewRoman" w:hAnsi="TimesNewRoman" w:cs="TimesNewRoman"/>
+          <w:sz w:val="20"/>
+          <w:szCs w:val="20"/>
+        </w:rPr>
+        <w:t>“Alternaria-Dligst” and “Phytophthora”. the atmosphere</w:t>
       </w:r>
     </w:p>
     <w:p>
@@ -1870,23 +1806,7 @@
           <w:sz w:val="20"/>
           <w:szCs w:val="20"/>
         </w:rPr>
-        <w:t xml:space="preserve">ripe crops. </w:t>
-      </w:r>
-      <w:r>
-        <w:rPr>
-          <w:rFonts w:ascii="TimesNewRoman" w:hAnsi="TimesNewRoman" w:cs="TimesNewRoman"/>
-          <w:sz w:val="20"/>
-          <w:szCs w:val="20"/>
-        </w:rPr>
-        <w:t>This equipment</w:t>
-      </w:r>
-      <w:r>
-        <w:rPr>
-          <w:rFonts w:ascii="TimesNewRoman" w:hAnsi="TimesNewRoman" w:cs="TimesNewRoman"/>
-          <w:sz w:val="20"/>
-          <w:szCs w:val="20"/>
-        </w:rPr>
-        <w:t xml:space="preserve"> will function together and</w:t>
+        <w:t>ripe crops. This equipment will function together and</w:t>
       </w:r>
     </w:p>
     <w:p>
@@ -2334,23 +2254,7 @@
           <w:sz w:val="20"/>
           <w:szCs w:val="20"/>
         </w:rPr>
-        <w:t>crops [11</w:t>
-      </w:r>
-      <w:r>
-        <w:rPr>
-          <w:rFonts w:ascii="TimesNewRoman" w:hAnsi="TimesNewRoman" w:cs="TimesNewRoman"/>
-          <w:sz w:val="20"/>
-          <w:szCs w:val="20"/>
-        </w:rPr>
-        <w:t xml:space="preserve"> of smart board for precision farming</w:t>
-      </w:r>
-      <w:r>
-        <w:rPr>
-          <w:rFonts w:ascii="TimesNewRoman" w:hAnsi="TimesNewRoman" w:cs="TimesNewRoman"/>
-          <w:sz w:val="20"/>
-          <w:szCs w:val="20"/>
-        </w:rPr>
-        <w:t>].</w:t>
+        <w:t>crops [11 of smart board for precision farming].</w:t>
       </w:r>
     </w:p>
     <w:p>
@@ -2440,31 +2344,44 @@
     <w:p>
       <w:pPr>
         <w:pStyle w:val="Default"/>
-        <w:spacing w:line="360" w:lineRule="auto"/>
         <w:ind w:left="360"/>
-      </w:pPr>
-      <w:r>
+        <w:rPr>
+          <w:sz w:val="20"/>
+          <w:szCs w:val="20"/>
+        </w:rPr>
+      </w:pPr>
+      <w:bookmarkStart w:id="1" w:name="_Hlk30426849"/>
+      <w:r>
+        <w:rPr>
+          <w:sz w:val="20"/>
+          <w:szCs w:val="20"/>
+        </w:rPr>
         <w:t>This project can be divided into three parts:</w:t>
       </w:r>
     </w:p>
     <w:p>
       <w:pPr>
-        <w:spacing w:after="147" w:line="360" w:lineRule="auto"/>
+        <w:spacing w:after="147" w:line="240" w:lineRule="auto"/>
         <w:rPr>
           <w:rFonts w:ascii="Times New Roman" w:hAnsi="Times New Roman" w:cs="Times New Roman"/>
-          <w:sz w:val="24"/>
-          <w:szCs w:val="24"/>
+          <w:sz w:val="20"/>
+          <w:szCs w:val="20"/>
         </w:rPr>
       </w:pPr>
       <w:proofErr w:type="gramStart"/>
       <w:r>
+        <w:rPr>
+          <w:rFonts w:ascii="Times New Roman" w:hAnsi="Times New Roman" w:cs="Times New Roman"/>
+          <w:sz w:val="20"/>
+          <w:szCs w:val="20"/>
+        </w:rPr>
         <w:t xml:space="preserve">I  </w:t>
       </w:r>
       <w:r>
         <w:rPr>
           <w:rFonts w:ascii="Times New Roman" w:hAnsi="Times New Roman" w:cs="Times New Roman"/>
-          <w:sz w:val="24"/>
-          <w:szCs w:val="24"/>
+          <w:sz w:val="20"/>
+          <w:szCs w:val="20"/>
           <w:lang w:val="en-IN"/>
         </w:rPr>
         <w:t>Data</w:t>
@@ -2473,8 +2390,8 @@
       <w:r>
         <w:rPr>
           <w:rFonts w:ascii="Times New Roman" w:hAnsi="Times New Roman" w:cs="Times New Roman"/>
-          <w:sz w:val="24"/>
-          <w:szCs w:val="24"/>
+          <w:sz w:val="20"/>
+          <w:szCs w:val="20"/>
           <w:lang w:val="en-IN"/>
         </w:rPr>
         <w:t xml:space="preserve"> Generation – Sensors are used to generate data as follows:</w:t>
@@ -2483,29 +2400,35 @@
     <w:p>
       <w:pPr>
         <w:pStyle w:val="Default"/>
-        <w:spacing w:line="360" w:lineRule="auto"/>
         <w:ind w:left="360"/>
-      </w:pPr>
-      <w:r>
+        <w:rPr>
+          <w:sz w:val="20"/>
+          <w:szCs w:val="20"/>
+        </w:rPr>
+      </w:pPr>
+      <w:bookmarkStart w:id="2" w:name="_Hlk30426948"/>
+      <w:bookmarkEnd w:id="1"/>
+      <w:r>
+        <w:rPr>
+          <w:sz w:val="20"/>
+          <w:szCs w:val="20"/>
+        </w:rPr>
         <w:t xml:space="preserve">A Soil Sensor </w:t>
       </w:r>
     </w:p>
     <w:p>
       <w:pPr>
         <w:pStyle w:val="Default"/>
-        <w:spacing w:line="276" w:lineRule="auto"/>
-        <w:rPr>
-          <w:rFonts w:ascii="Helvetica" w:hAnsi="Helvetica"/>
-          <w:sz w:val="21"/>
-          <w:szCs w:val="21"/>
+        <w:rPr>
+          <w:sz w:val="20"/>
+          <w:szCs w:val="20"/>
           <w:shd w:val="clear" w:color="auto" w:fill="FFFFFF"/>
         </w:rPr>
       </w:pPr>
       <w:r>
         <w:rPr>
-          <w:rFonts w:ascii="Helvetica" w:hAnsi="Helvetica"/>
-          <w:sz w:val="21"/>
-          <w:szCs w:val="21"/>
+          <w:sz w:val="20"/>
+          <w:szCs w:val="20"/>
           <w:shd w:val="clear" w:color="auto" w:fill="FFFFFF"/>
         </w:rPr>
         <w:t>The electrical component known as a capacitor consist of three pieces.  A positive plate, a negative plate and the space in-between the plates, known as the dielectric.</w:t>
@@ -2514,19 +2437,16 @@
     <w:p>
       <w:pPr>
         <w:pStyle w:val="Default"/>
-        <w:spacing w:line="276" w:lineRule="auto"/>
-        <w:rPr>
-          <w:rFonts w:ascii="Helvetica" w:hAnsi="Helvetica"/>
-          <w:sz w:val="21"/>
-          <w:szCs w:val="21"/>
+        <w:rPr>
+          <w:sz w:val="20"/>
+          <w:szCs w:val="20"/>
           <w:shd w:val="clear" w:color="auto" w:fill="FFFFFF"/>
         </w:rPr>
       </w:pPr>
       <w:r>
         <w:rPr>
-          <w:rFonts w:ascii="Helvetica" w:hAnsi="Helvetica"/>
-          <w:sz w:val="21"/>
-          <w:szCs w:val="21"/>
+          <w:sz w:val="20"/>
+          <w:szCs w:val="20"/>
           <w:shd w:val="clear" w:color="auto" w:fill="FFFFFF"/>
         </w:rPr>
         <w:t xml:space="preserve">A capacitive moisture sensor works by measuring the changes in capacitance caused by the changes in the dielectric. It </w:t>
@@ -2534,9 +2454,8 @@
       <w:proofErr w:type="gramStart"/>
       <w:r>
         <w:rPr>
-          <w:rFonts w:ascii="Helvetica" w:hAnsi="Helvetica"/>
-          <w:sz w:val="21"/>
-          <w:szCs w:val="21"/>
+          <w:sz w:val="20"/>
+          <w:szCs w:val="20"/>
           <w:shd w:val="clear" w:color="auto" w:fill="FFFFFF"/>
         </w:rPr>
         <w:t>does  not</w:t>
@@ -2544,9 +2463,8 @@
       <w:proofErr w:type="gramEnd"/>
       <w:r>
         <w:rPr>
-          <w:rFonts w:ascii="Helvetica" w:hAnsi="Helvetica"/>
-          <w:sz w:val="21"/>
-          <w:szCs w:val="21"/>
+          <w:sz w:val="20"/>
+          <w:szCs w:val="20"/>
           <w:shd w:val="clear" w:color="auto" w:fill="FFFFFF"/>
         </w:rPr>
         <w:t xml:space="preserve"> measure moisture directly (pure water does not conduct electricity well),  instead it measures the ions that are dissolved in the moisture  These ions and their concentration can be affected by a number of factors, for example adding fertilizer for instance will decrease the resistance of the soil.  Capacitive measuring basically measures the dielectric that is formed by the soil and the water is the most important factor that affects the dielectric.</w:t>
@@ -2558,37 +2476,37 @@
         <w:spacing w:before="100" w:beforeAutospacing="1" w:after="100" w:afterAutospacing="1" w:line="240" w:lineRule="auto"/>
         <w:textAlignment w:val="baseline"/>
         <w:rPr>
-          <w:rFonts w:ascii="Helvetica" w:eastAsia="Times New Roman" w:hAnsi="Helvetica" w:cs="Times New Roman"/>
+          <w:rFonts w:ascii="Times New Roman" w:eastAsia="Times New Roman" w:hAnsi="Times New Roman" w:cs="Times New Roman"/>
           <w:color w:val="000000"/>
-          <w:sz w:val="21"/>
-          <w:szCs w:val="21"/>
-        </w:rPr>
-      </w:pPr>
-      <w:r>
-        <w:rPr>
-          <w:rFonts w:ascii="Helvetica" w:eastAsia="Times New Roman" w:hAnsi="Helvetica" w:cs="Times New Roman"/>
+          <w:sz w:val="20"/>
+          <w:szCs w:val="20"/>
+        </w:rPr>
+      </w:pPr>
+      <w:r>
+        <w:rPr>
+          <w:rFonts w:ascii="Times New Roman" w:eastAsia="Times New Roman" w:hAnsi="Times New Roman" w:cs="Times New Roman"/>
           <w:color w:val="000000"/>
-          <w:sz w:val="21"/>
-          <w:szCs w:val="21"/>
+          <w:sz w:val="20"/>
+          <w:szCs w:val="20"/>
         </w:rPr>
         <w:t>The final output value is affected by probe insertion depth and how tight the soil packed around it is. Value_1 is the value for dry soil and Value_2 is the value for saturated soil.</w:t>
       </w:r>
       <w:r>
         <w:rPr>
-          <w:rFonts w:ascii="Helvetica" w:eastAsia="Times New Roman" w:hAnsi="Helvetica" w:cs="Times New Roman"/>
+          <w:rFonts w:ascii="Times New Roman" w:eastAsia="Times New Roman" w:hAnsi="Times New Roman" w:cs="Times New Roman"/>
           <w:color w:val="000000"/>
-          <w:sz w:val="21"/>
-          <w:szCs w:val="21"/>
+          <w:sz w:val="20"/>
+          <w:szCs w:val="20"/>
         </w:rPr>
         <w:br/>
         <w:t>For example: Value_1 = 520; Value_2 = 260.</w:t>
       </w:r>
       <w:r>
         <w:rPr>
-          <w:rFonts w:ascii="Helvetica" w:eastAsia="Times New Roman" w:hAnsi="Helvetica" w:cs="Times New Roman"/>
+          <w:rFonts w:ascii="Times New Roman" w:eastAsia="Times New Roman" w:hAnsi="Times New Roman" w:cs="Times New Roman"/>
           <w:color w:val="000000"/>
-          <w:sz w:val="21"/>
-          <w:szCs w:val="21"/>
+          <w:sz w:val="20"/>
+          <w:szCs w:val="20"/>
         </w:rPr>
         <w:br/>
         <w:t>The range will be divided into three sections: dry, wet, water. Their related values are:</w:t>
@@ -2605,20 +2523,22 @@
         <w:ind w:left="600"/>
         <w:textAlignment w:val="baseline"/>
         <w:rPr>
-          <w:rFonts w:ascii="Helvetica" w:eastAsia="Times New Roman" w:hAnsi="Helvetica" w:cs="Times New Roman"/>
+          <w:rFonts w:ascii="Times New Roman" w:eastAsia="Times New Roman" w:hAnsi="Times New Roman" w:cs="Times New Roman"/>
           <w:color w:val="000000"/>
-          <w:sz w:val="21"/>
-          <w:szCs w:val="21"/>
-        </w:rPr>
-      </w:pPr>
-      <w:r>
-        <w:rPr>
-          <w:rFonts w:ascii="Helvetica" w:eastAsia="Times New Roman" w:hAnsi="Helvetica" w:cs="Times New Roman"/>
+          <w:sz w:val="20"/>
+          <w:szCs w:val="20"/>
+        </w:rPr>
+      </w:pPr>
+      <w:bookmarkStart w:id="3" w:name="_Hlk30427323"/>
+      <w:bookmarkStart w:id="4" w:name="_Hlk30427336"/>
+      <w:bookmarkEnd w:id="2"/>
+      <w:r>
+        <w:rPr>
+          <w:rFonts w:ascii="Times New Roman" w:eastAsia="Times New Roman" w:hAnsi="Times New Roman" w:cs="Times New Roman"/>
           <w:color w:val="000000"/>
-          <w:sz w:val="21"/>
-          <w:szCs w:val="21"/>
-        </w:rPr>
-        <w:lastRenderedPageBreak/>
+          <w:sz w:val="20"/>
+          <w:szCs w:val="20"/>
+        </w:rPr>
         <w:t>Dry: (520 430]</w:t>
       </w:r>
     </w:p>
@@ -2633,18 +2553,20 @@
         <w:ind w:left="600"/>
         <w:textAlignment w:val="baseline"/>
         <w:rPr>
-          <w:rFonts w:ascii="Helvetica" w:eastAsia="Times New Roman" w:hAnsi="Helvetica" w:cs="Times New Roman"/>
+          <w:rFonts w:ascii="Times New Roman" w:eastAsia="Times New Roman" w:hAnsi="Times New Roman" w:cs="Times New Roman"/>
           <w:color w:val="000000"/>
-          <w:sz w:val="21"/>
-          <w:szCs w:val="21"/>
-        </w:rPr>
-      </w:pPr>
-      <w:r>
-        <w:rPr>
-          <w:rFonts w:ascii="Helvetica" w:eastAsia="Times New Roman" w:hAnsi="Helvetica" w:cs="Times New Roman"/>
+          <w:sz w:val="20"/>
+          <w:szCs w:val="20"/>
+        </w:rPr>
+      </w:pPr>
+      <w:bookmarkStart w:id="5" w:name="_Hlk30427358"/>
+      <w:bookmarkEnd w:id="4"/>
+      <w:r>
+        <w:rPr>
+          <w:rFonts w:ascii="Times New Roman" w:eastAsia="Times New Roman" w:hAnsi="Times New Roman" w:cs="Times New Roman"/>
           <w:color w:val="000000"/>
-          <w:sz w:val="21"/>
-          <w:szCs w:val="21"/>
+          <w:sz w:val="20"/>
+          <w:szCs w:val="20"/>
         </w:rPr>
         <w:t>Wet: (430 350]</w:t>
       </w:r>
@@ -2660,18 +2582,20 @@
         <w:ind w:left="600"/>
         <w:textAlignment w:val="baseline"/>
         <w:rPr>
-          <w:rFonts w:ascii="Helvetica" w:eastAsia="Times New Roman" w:hAnsi="Helvetica" w:cs="Times New Roman"/>
+          <w:rFonts w:ascii="Times New Roman" w:eastAsia="Times New Roman" w:hAnsi="Times New Roman" w:cs="Times New Roman"/>
           <w:color w:val="000000"/>
-          <w:sz w:val="21"/>
-          <w:szCs w:val="21"/>
-        </w:rPr>
-      </w:pPr>
-      <w:r>
-        <w:rPr>
-          <w:rFonts w:ascii="Helvetica" w:eastAsia="Times New Roman" w:hAnsi="Helvetica" w:cs="Times New Roman"/>
+          <w:sz w:val="20"/>
+          <w:szCs w:val="20"/>
+        </w:rPr>
+      </w:pPr>
+      <w:bookmarkStart w:id="6" w:name="_Hlk30427380"/>
+      <w:bookmarkEnd w:id="5"/>
+      <w:r>
+        <w:rPr>
+          <w:rFonts w:ascii="Times New Roman" w:eastAsia="Times New Roman" w:hAnsi="Times New Roman" w:cs="Times New Roman"/>
           <w:color w:val="000000"/>
-          <w:sz w:val="21"/>
-          <w:szCs w:val="21"/>
+          <w:sz w:val="20"/>
+          <w:szCs w:val="20"/>
         </w:rPr>
         <w:t>Water: (350 260]</w:t>
       </w:r>
@@ -2679,42 +2603,52 @@
     <w:p>
       <w:pPr>
         <w:pStyle w:val="Default"/>
-        <w:spacing w:line="276" w:lineRule="auto"/>
         <w:rPr>
           <w:rFonts w:eastAsia="SimSun"/>
-        </w:rPr>
-      </w:pPr>
+          <w:sz w:val="20"/>
+          <w:szCs w:val="20"/>
+        </w:rPr>
+      </w:pPr>
+      <w:bookmarkStart w:id="7" w:name="_Hlk30427685"/>
+      <w:bookmarkEnd w:id="3"/>
+      <w:bookmarkEnd w:id="6"/>
       <w:r>
         <w:rPr>
           <w:rFonts w:eastAsia="SimSun"/>
-        </w:rPr>
-        <w:t>Linearity in such sensor need to be assumed[</w:t>
-      </w:r>
+          <w:sz w:val="20"/>
+          <w:szCs w:val="20"/>
+        </w:rPr>
+        <w:lastRenderedPageBreak/>
+        <w:t>L</w:t>
+      </w:r>
+      <w:bookmarkStart w:id="8" w:name="_Hlk30427677"/>
       <w:r>
         <w:rPr>
           <w:rFonts w:eastAsia="SimSun"/>
-        </w:rPr>
-        <w:t>https://www.switchdoc.com/2018/11/tutorial-capacitive-moisture-sensor-grove/</w:t>
-      </w:r>
-      <w:r>
+          <w:sz w:val="20"/>
+          <w:szCs w:val="20"/>
+        </w:rPr>
+        <w:t>inearity in such sensor need to be assumed[https://www.switchdoc.com/2018/11/tutorial-capacitive-moisture-sensor-grove/]</w:t>
+      </w:r>
+    </w:p>
+    <w:p>
+      <w:pPr>
+        <w:pStyle w:val="Default"/>
         <w:rPr>
           <w:rFonts w:eastAsia="SimSun"/>
-        </w:rPr>
-        <w:t>]</w:t>
-      </w:r>
-    </w:p>
-    <w:p>
-      <w:pPr>
-        <w:pStyle w:val="Default"/>
-        <w:spacing w:line="276" w:lineRule="auto"/>
-        <w:rPr>
-          <w:rFonts w:eastAsia="SimSun"/>
-        </w:rPr>
-      </w:pPr>
+          <w:sz w:val="20"/>
+          <w:szCs w:val="20"/>
+        </w:rPr>
+      </w:pPr>
+      <w:bookmarkStart w:id="9" w:name="_GoBack"/>
+      <w:bookmarkEnd w:id="7"/>
+      <w:bookmarkEnd w:id="8"/>
       <w:r>
         <w:rPr>
           <w:rFonts w:eastAsia="SimSun"/>
           <w:noProof/>
+          <w:sz w:val="20"/>
+          <w:szCs w:val="20"/>
         </w:rPr>
         <w:drawing>
           <wp:inline distT="0" distB="0" distL="0" distR="0" wp14:anchorId="4F269CC6" wp14:editId="5AE6CEA9">
@@ -2765,27 +2699,32 @@
           </wp:inline>
         </w:drawing>
       </w:r>
+      <w:bookmarkEnd w:id="9"/>
     </w:p>
     <w:p>
       <w:pPr>
         <w:pStyle w:val="Default"/>
-        <w:spacing w:line="276" w:lineRule="auto"/>
         <w:rPr>
           <w:rFonts w:eastAsia="SimSun"/>
+          <w:sz w:val="20"/>
+          <w:szCs w:val="20"/>
         </w:rPr>
       </w:pPr>
     </w:p>
     <w:p>
       <w:pPr>
         <w:pStyle w:val="Default"/>
-        <w:spacing w:line="276" w:lineRule="auto"/>
         <w:rPr>
           <w:rFonts w:eastAsia="SimSun"/>
+          <w:sz w:val="20"/>
+          <w:szCs w:val="20"/>
         </w:rPr>
       </w:pPr>
       <w:r>
         <w:rPr>
           <w:rFonts w:eastAsia="SimSun"/>
+          <w:sz w:val="20"/>
+          <w:szCs w:val="20"/>
         </w:rPr>
         <w:t xml:space="preserve">B Rain Sensor </w:t>
       </w:r>
@@ -2793,17 +2732,17 @@
     <w:p>
       <w:pPr>
         <w:pStyle w:val="Default"/>
-        <w:spacing w:line="276" w:lineRule="auto"/>
         <w:rPr>
           <w:rFonts w:eastAsia="SimSun"/>
-        </w:rPr>
-      </w:pPr>
-      <w:r>
-        <w:rPr>
-          <w:rFonts w:ascii="Source Sans Pro" w:hAnsi="Source Sans Pro"/>
+          <w:sz w:val="20"/>
+          <w:szCs w:val="20"/>
+        </w:rPr>
+      </w:pPr>
+      <w:r>
+        <w:rPr>
           <w:color w:val="333333"/>
-          <w:sz w:val="27"/>
-          <w:szCs w:val="27"/>
+          <w:sz w:val="20"/>
+          <w:szCs w:val="20"/>
           <w:shd w:val="clear" w:color="auto" w:fill="FFFFFF"/>
         </w:rPr>
         <w:t>A rain sensor is one kind of switching device which is used to detect the rainfall. It works like </w:t>
@@ -2812,10 +2751,9 @@
         <w:r>
           <w:rPr>
             <w:rStyle w:val="Hyperlink"/>
-            <w:rFonts w:ascii="Source Sans Pro" w:hAnsi="Source Sans Pro"/>
             <w:color w:val="E03800"/>
-            <w:sz w:val="27"/>
-            <w:szCs w:val="27"/>
+            <w:sz w:val="20"/>
+            <w:szCs w:val="20"/>
             <w:bdr w:val="none" w:sz="0" w:space="0" w:color="auto" w:frame="1"/>
             <w:shd w:val="clear" w:color="auto" w:fill="FFFFFF"/>
           </w:rPr>
@@ -2824,10 +2762,9 @@
       </w:hyperlink>
       <w:r>
         <w:rPr>
-          <w:rFonts w:ascii="Source Sans Pro" w:hAnsi="Source Sans Pro"/>
           <w:color w:val="333333"/>
-          <w:sz w:val="27"/>
-          <w:szCs w:val="27"/>
+          <w:sz w:val="20"/>
+          <w:szCs w:val="20"/>
           <w:shd w:val="clear" w:color="auto" w:fill="FFFFFF"/>
         </w:rPr>
         <w:t> and the working principle of this sensor is, whenever there is rain, the switch will be normally closed.</w:t>
@@ -2836,21 +2773,18 @@
     <w:p>
       <w:pPr>
         <w:pStyle w:val="Default"/>
-        <w:spacing w:line="276" w:lineRule="auto"/>
-        <w:rPr>
-          <w:rFonts w:ascii="Source Sans Pro" w:hAnsi="Source Sans Pro"/>
+        <w:rPr>
           <w:color w:val="333333"/>
-          <w:sz w:val="27"/>
-          <w:szCs w:val="27"/>
+          <w:sz w:val="20"/>
+          <w:szCs w:val="20"/>
           <w:shd w:val="clear" w:color="auto" w:fill="FFFFFF"/>
         </w:rPr>
       </w:pPr>
       <w:r>
         <w:rPr>
-          <w:rFonts w:ascii="Source Sans Pro" w:hAnsi="Source Sans Pro"/>
           <w:color w:val="333333"/>
-          <w:sz w:val="27"/>
-          <w:szCs w:val="27"/>
+          <w:sz w:val="20"/>
+          <w:szCs w:val="20"/>
           <w:shd w:val="clear" w:color="auto" w:fill="FFFFFF"/>
         </w:rPr>
         <w:t>Here PCB is used to collect the raindrops. When the rain falls on the board, then it creates a parallel resistance path to calculate through the </w:t>
@@ -2859,10 +2793,9 @@
         <w:r>
           <w:rPr>
             <w:rStyle w:val="Hyperlink"/>
-            <w:rFonts w:ascii="Source Sans Pro" w:hAnsi="Source Sans Pro"/>
             <w:color w:val="E03800"/>
-            <w:sz w:val="27"/>
-            <w:szCs w:val="27"/>
+            <w:sz w:val="20"/>
+            <w:szCs w:val="20"/>
             <w:bdr w:val="none" w:sz="0" w:space="0" w:color="auto" w:frame="1"/>
             <w:shd w:val="clear" w:color="auto" w:fill="FFFFFF"/>
           </w:rPr>
@@ -2871,10 +2804,9 @@
       </w:hyperlink>
       <w:r>
         <w:rPr>
-          <w:rFonts w:ascii="Source Sans Pro" w:hAnsi="Source Sans Pro"/>
           <w:color w:val="333333"/>
-          <w:sz w:val="27"/>
-          <w:szCs w:val="27"/>
+          <w:sz w:val="20"/>
+          <w:szCs w:val="20"/>
           <w:shd w:val="clear" w:color="auto" w:fill="FFFFFF"/>
         </w:rPr>
         <w:t>.</w:t>
@@ -2883,21 +2815,18 @@
     <w:p>
       <w:pPr>
         <w:pStyle w:val="Default"/>
-        <w:spacing w:line="276" w:lineRule="auto"/>
-        <w:rPr>
-          <w:rFonts w:ascii="Source Sans Pro" w:hAnsi="Source Sans Pro"/>
+        <w:rPr>
           <w:color w:val="333333"/>
-          <w:sz w:val="27"/>
-          <w:szCs w:val="27"/>
+          <w:sz w:val="20"/>
+          <w:szCs w:val="20"/>
           <w:shd w:val="clear" w:color="auto" w:fill="FFFFFF"/>
         </w:rPr>
       </w:pPr>
       <w:r>
         <w:rPr>
-          <w:rFonts w:ascii="Source Sans Pro" w:hAnsi="Source Sans Pro"/>
           <w:color w:val="333333"/>
-          <w:sz w:val="27"/>
-          <w:szCs w:val="27"/>
+          <w:sz w:val="20"/>
+          <w:szCs w:val="20"/>
           <w:shd w:val="clear" w:color="auto" w:fill="FFFFFF"/>
         </w:rPr>
         <w:t xml:space="preserve">Features and </w:t>
@@ -2905,10 +2834,9 @@
       <w:proofErr w:type="gramStart"/>
       <w:r>
         <w:rPr>
-          <w:rFonts w:ascii="Source Sans Pro" w:hAnsi="Source Sans Pro"/>
           <w:color w:val="333333"/>
-          <w:sz w:val="27"/>
-          <w:szCs w:val="27"/>
+          <w:sz w:val="20"/>
+          <w:szCs w:val="20"/>
           <w:shd w:val="clear" w:color="auto" w:fill="FFFFFF"/>
         </w:rPr>
         <w:t>results :</w:t>
@@ -2918,34 +2846,21 @@
     <w:p>
       <w:pPr>
         <w:pStyle w:val="Default"/>
-        <w:spacing w:line="276" w:lineRule="auto"/>
-        <w:rPr>
-          <w:rFonts w:ascii="Arial" w:hAnsi="Arial" w:cs="Arial"/>
+        <w:rPr>
           <w:color w:val="333333"/>
-          <w:sz w:val="27"/>
-          <w:szCs w:val="27"/>
+          <w:sz w:val="20"/>
+          <w:szCs w:val="20"/>
           <w:shd w:val="clear" w:color="auto" w:fill="FFFFFF"/>
         </w:rPr>
       </w:pPr>
       <w:r>
         <w:rPr>
-          <w:rFonts w:ascii="Source Sans Pro" w:hAnsi="Source Sans Pro"/>
           <w:color w:val="333333"/>
-          <w:sz w:val="27"/>
-          <w:szCs w:val="27"/>
+          <w:sz w:val="20"/>
+          <w:szCs w:val="20"/>
           <w:shd w:val="clear" w:color="auto" w:fill="FFFFFF"/>
         </w:rPr>
-        <w:t>-</w:t>
-      </w:r>
-      <w:r>
-        <w:rPr>
-          <w:rFonts w:ascii="Arial" w:hAnsi="Arial" w:cs="Arial"/>
-          <w:color w:val="333333"/>
-          <w:sz w:val="27"/>
-          <w:szCs w:val="27"/>
-          <w:shd w:val="clear" w:color="auto" w:fill="FFFFFF"/>
-        </w:rPr>
-        <w:t>The area of this sensor includes 5cm x 4cm and can be built with a nickel plate on the side</w:t>
+        <w:t>-The area of this sensor includes 5cm x 4cm and can be built with a nickel plate on the side</w:t>
       </w:r>
     </w:p>
     <w:p>
@@ -2955,28 +2870,28 @@
         <w:jc w:val="both"/>
         <w:textAlignment w:val="baseline"/>
         <w:rPr>
-          <w:rFonts w:ascii="inherit" w:eastAsia="Times New Roman" w:hAnsi="inherit" w:cs="Arial"/>
+          <w:rFonts w:ascii="Times New Roman" w:eastAsia="Times New Roman" w:hAnsi="Times New Roman" w:cs="Times New Roman"/>
           <w:color w:val="333333"/>
-          <w:sz w:val="27"/>
-          <w:szCs w:val="27"/>
-        </w:rPr>
-      </w:pPr>
-      <w:r>
-        <w:rPr>
-          <w:rFonts w:ascii="Arial" w:hAnsi="Arial" w:cs="Arial"/>
+          <w:sz w:val="20"/>
+          <w:szCs w:val="20"/>
+        </w:rPr>
+      </w:pPr>
+      <w:r>
+        <w:rPr>
+          <w:rFonts w:ascii="Times New Roman" w:hAnsi="Times New Roman" w:cs="Times New Roman"/>
           <w:color w:val="333333"/>
-          <w:sz w:val="27"/>
-          <w:szCs w:val="27"/>
+          <w:sz w:val="20"/>
+          <w:szCs w:val="20"/>
           <w:shd w:val="clear" w:color="auto" w:fill="FFFFFF"/>
         </w:rPr>
         <w:t>-</w:t>
       </w:r>
       <w:r>
         <w:rPr>
-          <w:rFonts w:ascii="inherit" w:eastAsia="Times New Roman" w:hAnsi="inherit" w:cs="Arial"/>
+          <w:rFonts w:ascii="Times New Roman" w:eastAsia="Times New Roman" w:hAnsi="Times New Roman" w:cs="Times New Roman"/>
           <w:color w:val="333333"/>
-          <w:sz w:val="27"/>
-          <w:szCs w:val="27"/>
+          <w:sz w:val="20"/>
+          <w:szCs w:val="20"/>
         </w:rPr>
         <w:t>For easy installation, it uses bolt holes</w:t>
       </w:r>
@@ -2988,29 +2903,20 @@
         <w:jc w:val="both"/>
         <w:textAlignment w:val="baseline"/>
         <w:rPr>
-          <w:rFonts w:ascii="inherit" w:eastAsia="Times New Roman" w:hAnsi="inherit" w:cs="Arial"/>
+          <w:rFonts w:ascii="Times New Roman" w:eastAsia="Times New Roman" w:hAnsi="Times New Roman" w:cs="Times New Roman"/>
           <w:color w:val="333333"/>
-          <w:sz w:val="27"/>
-          <w:szCs w:val="27"/>
-        </w:rPr>
-      </w:pPr>
-      <w:r>
-        <w:rPr>
-          <w:rFonts w:ascii="inherit" w:eastAsia="Times New Roman" w:hAnsi="inherit" w:cs="Arial"/>
+          <w:sz w:val="20"/>
+          <w:szCs w:val="20"/>
+        </w:rPr>
+      </w:pPr>
+      <w:r>
+        <w:rPr>
+          <w:rFonts w:ascii="Times New Roman" w:eastAsia="Times New Roman" w:hAnsi="Times New Roman" w:cs="Times New Roman"/>
           <w:color w:val="333333"/>
-          <w:sz w:val="27"/>
-          <w:szCs w:val="27"/>
-        </w:rPr>
-        <w:t>-</w:t>
-      </w:r>
-      <w:r>
-        <w:rPr>
-          <w:rFonts w:ascii="inherit" w:eastAsia="Times New Roman" w:hAnsi="inherit" w:cs="Arial"/>
-          <w:color w:val="333333"/>
-          <w:sz w:val="27"/>
-          <w:szCs w:val="27"/>
-        </w:rPr>
-        <w:t>It uses an LM393 comparator with wide voltage</w:t>
+          <w:sz w:val="20"/>
+          <w:szCs w:val="20"/>
+        </w:rPr>
+        <w:t>-It uses an LM393 comparator with wide voltage</w:t>
       </w:r>
     </w:p>
     <w:p>
@@ -3020,24 +2926,20 @@
         <w:jc w:val="both"/>
         <w:textAlignment w:val="baseline"/>
         <w:rPr>
-          <w:rFonts w:ascii="inherit" w:eastAsia="Times New Roman" w:hAnsi="inherit" w:cs="Arial"/>
+          <w:rFonts w:ascii="Times New Roman" w:eastAsia="Times New Roman" w:hAnsi="Times New Roman" w:cs="Times New Roman"/>
           <w:color w:val="333333"/>
-          <w:sz w:val="27"/>
-          <w:szCs w:val="27"/>
-        </w:rPr>
-      </w:pPr>
-      <w:bookmarkStart w:id="1" w:name="_GoBack"/>
-      <w:bookmarkEnd w:id="1"/>
+          <w:sz w:val="20"/>
+          <w:szCs w:val="20"/>
+        </w:rPr>
+      </w:pPr>
     </w:p>
     <w:p>
       <w:pPr>
         <w:pStyle w:val="Default"/>
-        <w:spacing w:line="276" w:lineRule="auto"/>
-        <w:rPr>
-          <w:rFonts w:ascii="Arial" w:hAnsi="Arial" w:cs="Arial"/>
+        <w:rPr>
           <w:color w:val="333333"/>
-          <w:sz w:val="27"/>
-          <w:szCs w:val="27"/>
+          <w:sz w:val="20"/>
+          <w:szCs w:val="20"/>
           <w:shd w:val="clear" w:color="auto" w:fill="FFFFFF"/>
         </w:rPr>
       </w:pPr>
@@ -3045,35 +2947,39 @@
     <w:p>
       <w:pPr>
         <w:pStyle w:val="Default"/>
-        <w:spacing w:line="276" w:lineRule="auto"/>
         <w:rPr>
           <w:rFonts w:eastAsia="SimSun"/>
+          <w:sz w:val="20"/>
+          <w:szCs w:val="20"/>
         </w:rPr>
       </w:pPr>
     </w:p>
     <w:p>
       <w:pPr>
         <w:pStyle w:val="Default"/>
-        <w:spacing w:line="276" w:lineRule="auto"/>
         <w:rPr>
           <w:rFonts w:eastAsia="SimSun"/>
+          <w:sz w:val="20"/>
+          <w:szCs w:val="20"/>
         </w:rPr>
       </w:pPr>
     </w:p>
     <w:p>
       <w:pPr>
         <w:pStyle w:val="Default"/>
-        <w:spacing w:line="276" w:lineRule="auto"/>
         <w:rPr>
           <w:rFonts w:eastAsia="SimSun"/>
+          <w:sz w:val="20"/>
+          <w:szCs w:val="20"/>
         </w:rPr>
       </w:pPr>
       <w:r>
         <w:rPr>
           <w:rFonts w:eastAsia="SimSun"/>
           <w:noProof/>
-        </w:rPr>
-        <w:lastRenderedPageBreak/>
+          <w:sz w:val="20"/>
+          <w:szCs w:val="20"/>
+        </w:rPr>
         <w:drawing>
           <wp:inline distT="0" distB="0" distL="0" distR="0" wp14:anchorId="0EF13F12" wp14:editId="6B13A5DB">
             <wp:extent cx="3075709" cy="2780341"/>
@@ -3130,6 +3036,11 @@
         <w:autoSpaceDN w:val="0"/>
         <w:adjustRightInd w:val="0"/>
         <w:spacing w:after="0" w:line="240" w:lineRule="auto"/>
+        <w:rPr>
+          <w:rFonts w:ascii="Times New Roman" w:hAnsi="Times New Roman" w:cs="Times New Roman"/>
+          <w:sz w:val="20"/>
+          <w:szCs w:val="20"/>
+        </w:rPr>
       </w:pPr>
     </w:p>
     <w:sectPr>

</xml_diff>